<commit_message>
feat: dashboard admin (blm integrasi)
</commit_message>
<xml_diff>
--- a/src/app/api/cv/generate/template_cv.docx
+++ b/src/app/api/cv/generate/template_cv.docx
@@ -1333,6 +1333,70 @@
         </w:rPr>
       </w:pPr>
     </w:p>
+    <w:p>
+      <w:pPr>
+        <w:rPr>
+          <w:szCs w:val="22"/>
+        </w:rPr>
+      </w:pPr>
+    </w:p>
+    <w:p>
+      <w:pPr>
+        <w:rPr>
+          <w:szCs w:val="22"/>
+        </w:rPr>
+      </w:pPr>
+    </w:p>
+    <w:p>
+      <w:pPr>
+        <w:rPr>
+          <w:szCs w:val="22"/>
+        </w:rPr>
+      </w:pPr>
+    </w:p>
+    <w:p>
+      <w:pPr>
+        <w:rPr>
+          <w:szCs w:val="22"/>
+        </w:rPr>
+      </w:pPr>
+    </w:p>
+    <w:p>
+      <w:pPr>
+        <w:rPr>
+          <w:szCs w:val="22"/>
+        </w:rPr>
+      </w:pPr>
+    </w:p>
+    <w:p>
+      <w:pPr>
+        <w:rPr>
+          <w:szCs w:val="22"/>
+        </w:rPr>
+      </w:pPr>
+    </w:p>
+    <w:p>
+      <w:pPr>
+        <w:tabs>
+          <w:tab w:val="left" w:pos="4693"/>
+        </w:tabs>
+        <w:rPr>
+          <w:szCs w:val="22"/>
+        </w:rPr>
+      </w:pPr>
+      <w:r>
+        <w:rPr>
+          <w:szCs w:val="22"/>
+        </w:rPr>
+        <w:tab/>
+      </w:r>
+      <w:r>
+        <w:rPr>
+          <w:szCs w:val="22"/>
+        </w:rPr>
+        <w:tab/>
+      </w:r>
+    </w:p>
     <w:sectPr>
       <w:headerReference w:type="even" r:id="rId7"/>
       <w:headerReference w:type="default" r:id="rId8"/>
@@ -1341,7 +1405,7 @@
       <w:headerReference w:type="first" r:id="rId11"/>
       <w:footerReference w:type="first" r:id="rId12"/>
       <w:pgSz w:w="12240" w:h="15840"/>
-      <w:pgMar w:top="1440" w:right="537" w:bottom="1440" w:left="1008" w:header="342" w:footer="641" w:gutter="0"/>
+      <w:pgMar w:top="1440" w:right="537" w:bottom="1440" w:left="1008" w:header="340" w:footer="641" w:gutter="0"/>
       <w:cols w:space="720"/>
       <w:docGrid w:linePitch="299"/>
     </w:sectPr>
@@ -1617,31 +1681,40 @@
     </w:pPr>
     <w:r>
       <w:rPr>
-        <w:noProof/>
+        <w:rFonts w:ascii="Times New Roman" w:eastAsia="Times New Roman" w:hAnsi="Times New Roman" w:cs="Times New Roman"/>
+        <w:sz w:val="24"/>
       </w:rPr>
       <w:drawing>
-        <wp:anchor distT="0" distB="0" distL="114300" distR="114300" simplePos="0" relativeHeight="251691008" behindDoc="0" locked="0" layoutInCell="1" allowOverlap="0" wp14:anchorId="182D6D6F" wp14:editId="21CBFED6">
+        <wp:anchor distT="0" distB="0" distL="114300" distR="114300" simplePos="0" relativeHeight="251695104" behindDoc="0" locked="0" layoutInCell="1" allowOverlap="1" wp14:anchorId="6FF4B794" wp14:editId="677FCAB9">
           <wp:simplePos x="0" y="0"/>
-          <wp:positionH relativeFrom="page">
-            <wp:posOffset>4230370</wp:posOffset>
+          <wp:positionH relativeFrom="column">
+            <wp:posOffset>-640080</wp:posOffset>
           </wp:positionH>
           <wp:positionV relativeFrom="page">
-            <wp:posOffset>8823960</wp:posOffset>
+            <wp:posOffset>8761343</wp:posOffset>
           </wp:positionV>
-          <wp:extent cx="548640" cy="597535"/>
-          <wp:effectExtent l="0" t="0" r="0" b="0"/>
-          <wp:wrapSquare wrapText="bothSides"/>
-          <wp:docPr id="784635711" name="Picture 3594"/>
-          <wp:cNvGraphicFramePr/>
+          <wp:extent cx="7783371" cy="1286676"/>
+          <wp:effectExtent l="0" t="0" r="8255" b="8890"/>
+          <wp:wrapNone/>
+          <wp:docPr id="387670885" name="Gambar 1" descr="Sebuah gambar berisi teks, Font, cuplikan layar"/>
+          <wp:cNvGraphicFramePr>
+            <a:graphicFrameLocks xmlns:a="http://schemas.openxmlformats.org/drawingml/2006/main" noChangeAspect="1"/>
+          </wp:cNvGraphicFramePr>
           <a:graphic xmlns:a="http://schemas.openxmlformats.org/drawingml/2006/main">
             <a:graphicData uri="http://schemas.openxmlformats.org/drawingml/2006/picture">
               <pic:pic xmlns:pic="http://schemas.openxmlformats.org/drawingml/2006/picture">
                 <pic:nvPicPr>
-                  <pic:cNvPr id="3594" name="Picture 3594"/>
+                  <pic:cNvPr id="387670885" name="Gambar 1" descr="Sebuah gambar berisi teks, Font, cuplikan layar"/>
                   <pic:cNvPicPr/>
                 </pic:nvPicPr>
                 <pic:blipFill>
-                  <a:blip r:embed="rId1"/>
+                  <a:blip r:embed="rId1">
+                    <a:extLst>
+                      <a:ext uri="{28A0092B-C50C-407E-A947-70E740481C1C}">
+                        <a14:useLocalDpi xmlns:a14="http://schemas.microsoft.com/office/drawing/2010/main" val="0"/>
+                      </a:ext>
+                    </a:extLst>
+                  </a:blip>
                   <a:stretch>
                     <a:fillRect/>
                   </a:stretch>
@@ -1649,7 +1722,7 @@
                 <pic:spPr>
                   <a:xfrm>
                     <a:off x="0" y="0"/>
-                    <a:ext cx="548640" cy="597535"/>
+                    <a:ext cx="7888242" cy="1304012"/>
                   </a:xfrm>
                   <a:prstGeom prst="rect">
                     <a:avLst/>
@@ -1658,6 +1731,12 @@
               </pic:pic>
             </a:graphicData>
           </a:graphic>
+          <wp14:sizeRelH relativeFrom="margin">
+            <wp14:pctWidth>0</wp14:pctWidth>
+          </wp14:sizeRelH>
+          <wp14:sizeRelV relativeFrom="margin">
+            <wp14:pctHeight>0</wp14:pctHeight>
+          </wp14:sizeRelV>
         </wp:anchor>
       </w:drawing>
     </w:r>
@@ -1704,226 +1783,7 @@
         <w:b/>
         <w:sz w:val="18"/>
       </w:rPr>
-      <w:t>PT. Biro Klasifikasi Indonesia (</w:t>
-    </w:r>
-    <w:proofErr w:type="gramStart"/>
-    <w:r>
-      <w:rPr>
-        <w:rFonts w:ascii="Times New Roman" w:eastAsia="Times New Roman" w:hAnsi="Times New Roman" w:cs="Times New Roman"/>
-        <w:b/>
-        <w:sz w:val="18"/>
-      </w:rPr>
-      <w:t xml:space="preserve">Persero)   </w:t>
-    </w:r>
-    <w:proofErr w:type="gramEnd"/>
-    <w:r>
-      <w:rPr>
-        <w:rFonts w:ascii="Times New Roman" w:eastAsia="Times New Roman" w:hAnsi="Times New Roman" w:cs="Times New Roman"/>
-        <w:b/>
-        <w:sz w:val="18"/>
-      </w:rPr>
-      <w:tab/>
-    </w:r>
-    <w:r>
-      <w:rPr>
-        <w:rFonts w:ascii="Times New Roman" w:eastAsia="Times New Roman" w:hAnsi="Times New Roman" w:cs="Times New Roman"/>
-        <w:sz w:val="18"/>
-      </w:rPr>
-      <w:t xml:space="preserve">                                                Phone: (62-542) 876642-43 </w:t>
-    </w:r>
-  </w:p>
-  <w:p>
-    <w:pPr>
-      <w:tabs>
-        <w:tab w:val="center" w:pos="2067"/>
-        <w:tab w:val="center" w:pos="6006"/>
-      </w:tabs>
-      <w:spacing w:after="62" w:line="259" w:lineRule="auto"/>
-      <w:ind w:left="0" w:firstLine="0"/>
-      <w:rPr>
-        <w:rFonts w:ascii="Times New Roman" w:eastAsia="Times New Roman" w:hAnsi="Times New Roman" w:cs="Times New Roman"/>
-        <w:sz w:val="18"/>
-      </w:rPr>
-    </w:pPr>
-    <w:r>
-      <w:rPr>
-        <w:rFonts w:ascii="Calibri" w:eastAsia="Calibri" w:hAnsi="Calibri" w:cs="Calibri"/>
-      </w:rPr>
-      <w:tab/>
-    </w:r>
-    <w:r>
-      <w:rPr>
-        <w:rFonts w:ascii="Times New Roman" w:eastAsia="Times New Roman" w:hAnsi="Times New Roman" w:cs="Times New Roman"/>
-        <w:sz w:val="18"/>
-      </w:rPr>
-      <w:t>Balikpapan Commercial Main Branch</w:t>
-    </w:r>
-    <w:r>
-      <w:rPr>
-        <w:rFonts w:ascii="Times New Roman" w:eastAsia="Times New Roman" w:hAnsi="Times New Roman" w:cs="Times New Roman"/>
-        <w:sz w:val="18"/>
-      </w:rPr>
-      <w:t xml:space="preserve">      </w:t>
-    </w:r>
-    <w:r>
-      <w:rPr>
-        <w:rFonts w:ascii="Times New Roman" w:eastAsia="Times New Roman" w:hAnsi="Times New Roman" w:cs="Times New Roman"/>
-        <w:sz w:val="18"/>
-      </w:rPr>
       <w:t xml:space="preserve"> </w:t>
-    </w:r>
-    <w:r>
-      <w:rPr>
-        <w:rFonts w:ascii="Times New Roman" w:eastAsia="Times New Roman" w:hAnsi="Times New Roman" w:cs="Times New Roman"/>
-        <w:sz w:val="18"/>
-      </w:rPr>
-      <w:tab/>
-      <w:t xml:space="preserve">                               </w:t>
-    </w:r>
-    <w:r>
-      <w:rPr>
-        <w:rFonts w:ascii="Times New Roman" w:eastAsia="Times New Roman" w:hAnsi="Times New Roman" w:cs="Times New Roman"/>
-        <w:sz w:val="18"/>
-      </w:rPr>
-      <w:t xml:space="preserve">  </w:t>
-    </w:r>
-    <w:r>
-      <w:rPr>
-        <w:rFonts w:ascii="Times New Roman" w:eastAsia="Times New Roman" w:hAnsi="Times New Roman" w:cs="Times New Roman"/>
-        <w:sz w:val="18"/>
-      </w:rPr>
-      <w:t xml:space="preserve">Fax: - </w:t>
-    </w:r>
-  </w:p>
-  <w:p>
-    <w:pPr>
-      <w:spacing w:after="19" w:line="243" w:lineRule="auto"/>
-      <w:ind w:left="695" w:right="1623" w:firstLine="0"/>
-      <w:rPr>
-        <w:rFonts w:ascii="Times New Roman" w:eastAsia="Times New Roman" w:hAnsi="Times New Roman" w:cs="Times New Roman"/>
-        <w:sz w:val="18"/>
-      </w:rPr>
-    </w:pPr>
-    <w:r>
-      <w:rPr>
-        <w:rFonts w:ascii="Times New Roman" w:eastAsia="Times New Roman" w:hAnsi="Times New Roman" w:cs="Times New Roman"/>
-        <w:sz w:val="18"/>
-      </w:rPr>
-      <w:t xml:space="preserve">JL. MT. Haryono No. 8 Ring </w:t>
-    </w:r>
-    <w:r>
-      <w:rPr>
-        <w:rFonts w:ascii="Times New Roman" w:eastAsia="Times New Roman" w:hAnsi="Times New Roman" w:cs="Times New Roman"/>
-        <w:sz w:val="18"/>
-      </w:rPr>
-      <w:t>–</w:t>
-    </w:r>
-    <w:r>
-      <w:rPr>
-        <w:rFonts w:ascii="Times New Roman" w:eastAsia="Times New Roman" w:hAnsi="Times New Roman" w:cs="Times New Roman"/>
-        <w:sz w:val="18"/>
-      </w:rPr>
-      <w:t xml:space="preserve"> Road</w:t>
-    </w:r>
-    <w:r>
-      <w:rPr>
-        <w:rFonts w:ascii="Times New Roman" w:eastAsia="Times New Roman" w:hAnsi="Times New Roman" w:cs="Times New Roman"/>
-        <w:sz w:val="18"/>
-      </w:rPr>
-      <w:t xml:space="preserve"> </w:t>
-    </w:r>
-    <w:r>
-      <w:rPr>
-        <w:rFonts w:ascii="Times New Roman" w:eastAsia="Times New Roman" w:hAnsi="Times New Roman" w:cs="Times New Roman"/>
-        <w:sz w:val="18"/>
-      </w:rPr>
-      <w:tab/>
-    </w:r>
-    <w:r>
-      <w:rPr>
-        <w:rFonts w:ascii="Times New Roman" w:eastAsia="Times New Roman" w:hAnsi="Times New Roman" w:cs="Times New Roman"/>
-        <w:sz w:val="18"/>
-      </w:rPr>
-      <w:tab/>
-    </w:r>
-    <w:r>
-      <w:rPr>
-        <w:rFonts w:ascii="Times New Roman" w:eastAsia="Times New Roman" w:hAnsi="Times New Roman" w:cs="Times New Roman"/>
-        <w:sz w:val="18"/>
-      </w:rPr>
-      <w:t xml:space="preserve">               </w:t>
-    </w:r>
-    <w:r>
-      <w:rPr>
-        <w:rFonts w:ascii="Times New Roman" w:eastAsia="Times New Roman" w:hAnsi="Times New Roman" w:cs="Times New Roman"/>
-        <w:sz w:val="18"/>
-      </w:rPr>
-      <w:t xml:space="preserve">Email: </w:t>
-    </w:r>
-    <w:hyperlink r:id="rId2" w:history="1">
-      <w:r>
-        <w:rPr>
-          <w:rFonts w:ascii="Times New Roman" w:eastAsia="Times New Roman" w:hAnsi="Times New Roman" w:cs="Times New Roman"/>
-          <w:sz w:val="18"/>
-        </w:rPr>
-        <w:t>bpc@bki.co.id</w:t>
-      </w:r>
-    </w:hyperlink>
-  </w:p>
-  <w:p>
-    <w:pPr>
-      <w:spacing w:after="19" w:line="243" w:lineRule="auto"/>
-      <w:ind w:left="695" w:right="1441" w:firstLine="0"/>
-      <w:rPr>
-        <w:rFonts w:ascii="Times New Roman" w:eastAsia="Times New Roman" w:hAnsi="Times New Roman" w:cs="Times New Roman"/>
-        <w:sz w:val="18"/>
-      </w:rPr>
-    </w:pPr>
-    <w:r>
-      <w:rPr>
-        <w:rFonts w:ascii="Times New Roman" w:eastAsia="Times New Roman" w:hAnsi="Times New Roman" w:cs="Times New Roman"/>
-        <w:sz w:val="18"/>
-      </w:rPr>
-      <w:t xml:space="preserve">BALIKPAPAN – 76114 </w:t>
-    </w:r>
-  </w:p>
-  <w:p>
-    <w:pPr>
-      <w:tabs>
-        <w:tab w:val="center" w:pos="1183"/>
-        <w:tab w:val="right" w:pos="10695"/>
-      </w:tabs>
-      <w:spacing w:after="0" w:line="259" w:lineRule="auto"/>
-      <w:ind w:left="0" w:firstLine="0"/>
-    </w:pPr>
-    <w:r>
-      <w:rPr>
-        <w:rFonts w:ascii="Times New Roman" w:eastAsia="Times New Roman" w:hAnsi="Times New Roman" w:cs="Times New Roman"/>
-        <w:sz w:val="18"/>
-      </w:rPr>
-      <w:tab/>
-    </w:r>
-    <w:r>
-      <w:rPr>
-        <w:rFonts w:ascii="Times New Roman" w:eastAsia="Times New Roman" w:hAnsi="Times New Roman" w:cs="Times New Roman"/>
-        <w:sz w:val="18"/>
-      </w:rPr>
-      <w:t xml:space="preserve">INDONESIA </w:t>
-    </w:r>
-    <w:r>
-      <w:rPr>
-        <w:rFonts w:ascii="Times New Roman" w:eastAsia="Times New Roman" w:hAnsi="Times New Roman" w:cs="Times New Roman"/>
-        <w:sz w:val="18"/>
-      </w:rPr>
-      <w:tab/>
-    </w:r>
-    <w:r>
-      <w:rPr>
-        <w:rFonts w:ascii="Times New Roman" w:eastAsia="Times New Roman" w:hAnsi="Times New Roman" w:cs="Times New Roman"/>
-        <w:b/>
-        <w:sz w:val="18"/>
-      </w:rPr>
-      <w:t xml:space="preserve">www.idsurvey.id </w:t>
     </w:r>
   </w:p>
 </w:ftr>
@@ -3391,6 +3251,7 @@
   <w:style w:type="character" w:default="1" w:styleId="FontParagrafDefault">
     <w:name w:val="Default Paragraph Font"/>
     <w:uiPriority w:val="1"/>
+    <w:semiHidden/>
     <w:unhideWhenUsed/>
   </w:style>
   <w:style w:type="table" w:default="1" w:styleId="TabelNormal">

</xml_diff>